<commit_message>
Restructuring the modules and update db schema
</commit_message>
<xml_diff>
--- a/Database_schema.docx
+++ b/Database_schema.docx
@@ -3,14 +3,36 @@
 <w:document xmlns:wpc="http://schemas.microsoft.com/office/word/2010/wordprocessingCanvas" xmlns:cx="http://schemas.microsoft.com/office/drawing/2014/chartex" xmlns:cx1="http://schemas.microsoft.com/office/drawing/2015/9/8/chartex" xmlns:cx2="http://schemas.microsoft.com/office/drawing/2015/10/21/chartex" xmlns:cx3="http://schemas.microsoft.com/office/drawing/2016/5/9/chartex" xmlns:cx4="http://schemas.microsoft.com/office/drawing/2016/5/10/chartex" xmlns:cx5="http://schemas.microsoft.com/office/drawing/2016/5/11/chartex" xmlns:cx6="http://schemas.microsoft.com/office/drawing/2016/5/12/chartex" xmlns:cx7="http://schemas.microsoft.com/office/drawing/2016/5/13/chartex" xmlns:cx8="http://schemas.microsoft.com/office/drawing/2016/5/14/chartex" xmlns:mc="http://schemas.openxmlformats.org/markup-compatibility/2006" xmlns:aink="http://schemas.microsoft.com/office/drawing/2016/ink" xmlns:am3d="http://schemas.microsoft.com/office/drawing/2017/model3d" xmlns:o="urn:schemas-microsoft-com:office:office" xmlns:r="http://schemas.openxmlformats.org/officeDocument/2006/relationships" xmlns:m="http://schemas.openxmlformats.org/officeDocument/2006/math" xmlns:v="urn:schemas-microsoft-com:vml" xmlns:wp14="http://schemas.microsoft.com/office/word/2010/wordprocessingDrawing" xmlns:wp="http://schemas.openxmlformats.org/drawingml/2006/wordprocessingDrawing" xmlns:w10="urn:schemas-microsoft-com:office:word" xmlns:w="http://schemas.openxmlformats.org/wordprocessingml/2006/main" xmlns:w14="http://schemas.microsoft.com/office/word/2010/wordml" xmlns:w15="http://schemas.microsoft.com/office/word/2012/wordml" xmlns:w16cex="http://schemas.microsoft.com/office/word/2018/wordml/cex" xmlns:w16cid="http://schemas.microsoft.com/office/word/2016/wordml/cid" xmlns:w16="http://schemas.microsoft.com/office/word/2018/wordml" xmlns:w16se="http://schemas.microsoft.com/office/word/2015/wordml/symex" xmlns:wpg="http://schemas.microsoft.com/office/word/2010/wordprocessingGroup" xmlns:wpi="http://schemas.microsoft.com/office/word/2010/wordprocessingInk" xmlns:wne="http://schemas.microsoft.com/office/word/2006/wordml" xmlns:wps="http://schemas.microsoft.com/office/word/2010/wordprocessingShape" mc:Ignorable="w14 w15 w16se w16cid w16 w16cex wp14">
   <w:body>
     <w:p>
+      <w:pPr>
+        <w:jc w:val="center"/>
+      </w:pPr>
+      <w:r>
+        <w:rPr>
+          <w:rFonts w:hint="eastAsia"/>
+        </w:rPr>
+        <w:t>Da</w:t>
+      </w:r>
+      <w:r>
+        <w:t>tabase Schema:</w:t>
+      </w:r>
+    </w:p>
+    <w:p>
+      <w:pPr>
+        <w:jc w:val="center"/>
+      </w:pPr>
+    </w:p>
+    <w:p>
+      <w:pPr>
+        <w:jc w:val="center"/>
+      </w:pPr>
       <w:r>
         <w:rPr>
           <w:noProof/>
         </w:rPr>
         <w:drawing>
-          <wp:inline distT="0" distB="0" distL="0" distR="0" wp14:anchorId="410DF08F" wp14:editId="1ACB8A15">
-            <wp:extent cx="5934075" cy="3599357"/>
-            <wp:effectExtent l="0" t="0" r="0" b="1270"/>
+          <wp:inline distT="0" distB="0" distL="0" distR="0" wp14:anchorId="56A07703" wp14:editId="72FFD190">
+            <wp:extent cx="3305175" cy="2011846"/>
+            <wp:effectExtent l="0" t="0" r="0" b="7620"/>
             <wp:docPr id="1" name="Picture 1"/>
             <wp:cNvGraphicFramePr>
               <a:graphicFrameLocks xmlns:a="http://schemas.openxmlformats.org/drawingml/2006/main" noChangeAspect="1"/>
@@ -31,7 +53,7 @@
                   <pic:spPr>
                     <a:xfrm>
                       <a:off x="0" y="0"/>
-                      <a:ext cx="5956338" cy="3612861"/>
+                      <a:ext cx="3349574" cy="2038871"/>
                     </a:xfrm>
                     <a:prstGeom prst="rect">
                       <a:avLst/>

</xml_diff>

<commit_message>
add top5.py for pre-gathering season top 5 scorers, rebounders, etc. and store in database
</commit_message>
<xml_diff>
--- a/Database_schema.docx
+++ b/Database_schema.docx
@@ -30,9 +30,9 @@
           <w:noProof/>
         </w:rPr>
         <w:drawing>
-          <wp:inline distT="0" distB="0" distL="0" distR="0" wp14:anchorId="56A07703" wp14:editId="72FFD190">
-            <wp:extent cx="3305175" cy="2011846"/>
-            <wp:effectExtent l="0" t="0" r="0" b="7620"/>
+          <wp:inline distT="0" distB="0" distL="0" distR="0" wp14:anchorId="756264D7" wp14:editId="47A59618">
+            <wp:extent cx="5943600" cy="2950845"/>
+            <wp:effectExtent l="0" t="0" r="0" b="1905"/>
             <wp:docPr id="1" name="Picture 1"/>
             <wp:cNvGraphicFramePr>
               <a:graphicFrameLocks xmlns:a="http://schemas.openxmlformats.org/drawingml/2006/main" noChangeAspect="1"/>
@@ -53,7 +53,7 @@
                   <pic:spPr>
                     <a:xfrm>
                       <a:off x="0" y="0"/>
-                      <a:ext cx="3349574" cy="2038871"/>
+                      <a:ext cx="5943600" cy="2950845"/>
                     </a:xfrm>
                     <a:prstGeom prst="rect">
                       <a:avLst/>
@@ -64,6 +64,17 @@
             </a:graphic>
           </wp:inline>
         </w:drawing>
+      </w:r>
+    </w:p>
+    <w:p>
+      <w:r>
+        <w:t>The table “users” is for storing APP user information. App user would need to login to do the search NBA stat feature.</w:t>
+      </w:r>
+    </w:p>
+    <w:p/>
+    <w:p>
+      <w:r>
+        <w:t>The table “playerstats” is for storing the leading scorers, rebounders, etc. for the current season. Since the used API does not have a fast way to get the leading scorers(or leading players in other categories), it would make sense for us to store these data in the database first.</w:t>
       </w:r>
     </w:p>
     <w:sectPr>

</xml_diff>